<commit_message>
1a. de autor ed
Para Coord, para rev
</commit_message>
<xml_diff>
--- a/fuentes/contenidos/grado05/guion04/CS_05_04_REC10.docx
+++ b/fuentes/contenidos/grado05/guion04/CS_05_04_REC10.docx
@@ -273,7 +273,25 @@
           <w:szCs w:val="18"/>
           <w:lang w:val="es-ES_tradnl"/>
         </w:rPr>
-        <w:t>Frente Nacional, Partido Liberal Colombiano, Partido Conservador Colombiano, Laureano Gómez, Alberto Lleras Camargo, Guerrillas Colombianas, FARC, ELN, EPL, Gustavo Rojas Pinilla</w:t>
+        <w:t xml:space="preserve">Frente Nacional, Partido Liberal Colombiano, Partido Conservador Colombiano, Laureano Gómez, Alberto Lleras Camargo, Guerrillas </w:t>
+      </w:r>
+      <w:r>
+        <w:rPr>
+          <w:rFonts w:ascii="Arial" w:hAnsi="Arial"/>
+          <w:sz w:val="18"/>
+          <w:szCs w:val="18"/>
+          <w:lang w:val="es-ES_tradnl"/>
+        </w:rPr>
+        <w:t>c</w:t>
+      </w:r>
+      <w:r>
+        <w:rPr>
+          <w:rFonts w:ascii="Arial" w:hAnsi="Arial"/>
+          <w:sz w:val="18"/>
+          <w:szCs w:val="18"/>
+          <w:lang w:val="es-ES_tradnl"/>
+        </w:rPr>
+        <w:t>olombianas, FARC, ELN, EPL, Gustavo Rojas Pinilla</w:t>
       </w:r>
     </w:p>
     <w:p>
@@ -2662,7 +2680,25 @@
                 <w:szCs w:val="18"/>
                 <w:lang w:val="es-ES_tradnl"/>
               </w:rPr>
-              <w:t>Liberal. Forjador y primer Presidente del Frente Nacional.</w:t>
+              <w:t xml:space="preserve">Liberal. Forjador y primer </w:t>
+            </w:r>
+            <w:r>
+              <w:rPr>
+                <w:rFonts w:ascii="Arial" w:hAnsi="Arial"/>
+                <w:sz w:val="18"/>
+                <w:szCs w:val="18"/>
+                <w:lang w:val="es-ES_tradnl"/>
+              </w:rPr>
+              <w:t>p</w:t>
+            </w:r>
+            <w:r>
+              <w:rPr>
+                <w:rFonts w:ascii="Arial" w:hAnsi="Arial"/>
+                <w:sz w:val="18"/>
+                <w:szCs w:val="18"/>
+                <w:lang w:val="es-ES_tradnl"/>
+              </w:rPr>
+              <w:t>residente del Frente Nacional.</w:t>
             </w:r>
           </w:p>
         </w:tc>
@@ -2850,25 +2886,23 @@
               </w:rPr>
               <w:t xml:space="preserve">Militar </w:t>
             </w:r>
-            <w:proofErr w:type="gramStart"/>
-            <w:r>
-              <w:rPr>
-                <w:rFonts w:ascii="Arial" w:hAnsi="Arial"/>
-                <w:sz w:val="18"/>
-                <w:szCs w:val="18"/>
-                <w:lang w:val="es-ES_tradnl"/>
-              </w:rPr>
-              <w:t>Colombiano</w:t>
-            </w:r>
-            <w:proofErr w:type="gramEnd"/>
-            <w:r>
-              <w:rPr>
-                <w:rFonts w:ascii="Arial" w:hAnsi="Arial"/>
-                <w:sz w:val="18"/>
-                <w:szCs w:val="18"/>
-                <w:lang w:val="es-ES_tradnl"/>
-              </w:rPr>
-              <w:t xml:space="preserve">, que asumió la presidencia del país </w:t>
+            <w:r>
+              <w:rPr>
+                <w:rFonts w:ascii="Arial" w:hAnsi="Arial"/>
+                <w:sz w:val="18"/>
+                <w:szCs w:val="18"/>
+                <w:lang w:val="es-ES_tradnl"/>
+              </w:rPr>
+              <w:t>c</w:t>
+            </w:r>
+            <w:r>
+              <w:rPr>
+                <w:rFonts w:ascii="Arial" w:hAnsi="Arial"/>
+                <w:sz w:val="18"/>
+                <w:szCs w:val="18"/>
+                <w:lang w:val="es-ES_tradnl"/>
+              </w:rPr>
+              <w:t xml:space="preserve">olombiano, que asumió la presidencia del país </w:t>
             </w:r>
             <w:r>
               <w:rPr>
@@ -3037,27 +3071,43 @@
                 <w:szCs w:val="18"/>
                 <w:lang w:val="es-ES_tradnl"/>
               </w:rPr>
-              <w:t xml:space="preserve">Sacerdote colombiano, líder social y político, militante del </w:t>
-            </w:r>
-            <w:proofErr w:type="gramStart"/>
-            <w:r>
-              <w:rPr>
-                <w:rFonts w:ascii="Arial" w:hAnsi="Arial"/>
-                <w:sz w:val="18"/>
-                <w:szCs w:val="18"/>
-                <w:lang w:val="es-ES_tradnl"/>
-              </w:rPr>
-              <w:t>Ejercito</w:t>
-            </w:r>
-            <w:proofErr w:type="gramEnd"/>
-            <w:r>
-              <w:rPr>
-                <w:rFonts w:ascii="Arial" w:hAnsi="Arial"/>
-                <w:sz w:val="18"/>
-                <w:szCs w:val="18"/>
-                <w:lang w:val="es-ES_tradnl"/>
-              </w:rPr>
-              <w:t xml:space="preserve"> de Liberación Nacional. Muerto en 1966.</w:t>
+              <w:t>Sacerdote colombiano, líder social y político, militante del Ej</w:t>
+            </w:r>
+            <w:r>
+              <w:rPr>
+                <w:rFonts w:ascii="Arial" w:hAnsi="Arial"/>
+                <w:sz w:val="18"/>
+                <w:szCs w:val="18"/>
+                <w:lang w:val="es-ES_tradnl"/>
+              </w:rPr>
+              <w:t>é</w:t>
+            </w:r>
+            <w:r>
+              <w:rPr>
+                <w:rFonts w:ascii="Arial" w:hAnsi="Arial"/>
+                <w:sz w:val="18"/>
+                <w:szCs w:val="18"/>
+                <w:lang w:val="es-ES_tradnl"/>
+              </w:rPr>
+              <w:t>rcito de Liberación Nacional. Mu</w:t>
+            </w:r>
+            <w:r>
+              <w:rPr>
+                <w:rFonts w:ascii="Arial" w:hAnsi="Arial"/>
+                <w:sz w:val="18"/>
+                <w:szCs w:val="18"/>
+                <w:lang w:val="es-ES_tradnl"/>
+              </w:rPr>
+              <w:t>rió</w:t>
+            </w:r>
+            <w:r>
+              <w:rPr>
+                <w:rFonts w:ascii="Arial" w:hAnsi="Arial"/>
+                <w:sz w:val="18"/>
+                <w:szCs w:val="18"/>
+                <w:lang w:val="es-ES_tradnl"/>
+              </w:rPr>
+              <w:t xml:space="preserve"> en 1966.</w:t>
             </w:r>
           </w:p>
         </w:tc>

</xml_diff>